<commit_message>
making edits on evaluation
</commit_message>
<xml_diff>
--- a/report/Evaluation.docx
+++ b/report/Evaluation.docx
@@ -46,68 +46,143 @@
     </w:p>
     <w:p>
       <w:pPr>
-        <w:rPr>
-          <w:rFonts w:ascii="Times New Roman" w:hAnsi="Times New Roman" w:cs="Times New Roman"/>
-        </w:rPr>
-      </w:pPr>
-      <w:r>
-        <w:rPr>
-          <w:rFonts w:ascii="Times New Roman" w:hAnsi="Times New Roman" w:cs="Times New Roman"/>
-        </w:rPr>
-        <w:t>My team has incredible accomplishments in collaborating on research projects, which involved applying R programming in solving data visualization problems. There would have been insurmountable difficulties due to the different lab schedules, but communication and coordination went as planned through well-structured planning and some collaborative tools.</w:t>
-      </w:r>
-    </w:p>
-    <w:p>
-      <w:pPr>
-        <w:rPr>
-          <w:rFonts w:ascii="Times New Roman" w:hAnsi="Times New Roman" w:cs="Times New Roman"/>
-        </w:rPr>
-      </w:pPr>
-      <w:r>
-        <w:rPr>
-          <w:rFonts w:ascii="Times New Roman" w:hAnsi="Times New Roman" w:cs="Times New Roman"/>
-        </w:rPr>
-        <w:t>Another tool that was critical to our workflow was Trello. It was basically our planning and task team management backbone from clearly stating the project milestones to assigning responsibilities and deadlines. Thus, all of us remained organized and focused by having our individual tasks clear so that everyone could own responsibility while maintaining the overall site's purpose.</w:t>
-      </w:r>
-    </w:p>
-    <w:p>
-      <w:pPr>
-        <w:rPr>
-          <w:rFonts w:ascii="Times New Roman" w:hAnsi="Times New Roman" w:cs="Times New Roman"/>
-        </w:rPr>
-      </w:pPr>
-      <w:r>
-        <w:rPr>
-          <w:rFonts w:ascii="Times New Roman" w:hAnsi="Times New Roman" w:cs="Times New Roman"/>
-        </w:rPr>
-        <w:t>GitHub was as important in our project as anything else. The platform allowed us to develop, test, and refine our codebase. Thoughtful repository management allowed us to merge our changes without conflicts, and so keep our code repository clean, functional, and well documented. Every contribution is merged with that inference from all the team members, demonstrating our cohesive activity even when away from each other.</w:t>
-      </w:r>
-    </w:p>
-    <w:p>
-      <w:pPr>
-        <w:rPr>
-          <w:rFonts w:ascii="Times New Roman" w:hAnsi="Times New Roman" w:cs="Times New Roman"/>
-        </w:rPr>
-      </w:pPr>
-      <w:r>
-        <w:rPr>
-          <w:rFonts w:ascii="Times New Roman" w:hAnsi="Times New Roman" w:cs="Times New Roman"/>
-        </w:rPr>
-        <w:t>The project was a product of the combined energies and talents of the team. Each person contributed their very own skills to the mix, which added to the overall quality of the code produced but also to a more attractive and technically excellent output. Challenges presented along the course of the project were tackled with a take-a-stab-at-it attitude, which facilitated growth and learning in such an environment.</w:t>
-      </w:r>
-    </w:p>
-    <w:p>
-      <w:pPr>
-        <w:rPr>
-          <w:rFonts w:ascii="Times New Roman" w:hAnsi="Times New Roman" w:cs="Times New Roman"/>
-        </w:rPr>
-      </w:pPr>
-      <w:r>
-        <w:rPr>
-          <w:rFonts w:ascii="Times New Roman" w:hAnsi="Times New Roman" w:cs="Times New Roman"/>
-        </w:rPr>
-        <w:t>To really sum it all, this project is testimony to our management of balancing between technical complexity and teamwork, which speaks volumes on the success of proper planning and common purpose in excellence.</w:t>
-      </w:r>
+        <w:pStyle w:val="p1"/>
+        <w:rPr>
+          <w:rFonts w:ascii="Times New Roman" w:hAnsi="Times New Roman"/>
+          <w:sz w:val="24"/>
+          <w:szCs w:val="24"/>
+        </w:rPr>
+      </w:pPr>
+      <w:r>
+        <w:rPr>
+          <w:rFonts w:ascii="Times New Roman" w:hAnsi="Times New Roman"/>
+          <w:sz w:val="24"/>
+          <w:szCs w:val="24"/>
+        </w:rPr>
+        <w:t>Our team has achieved significant milestones in collaborative research projects, particularly in leveraging R programming to address data visualization challenges. Despite the potential challenges posed by differing laboratory schedules, effective communication and coordination were seamlessly achieved through meticulous planning and the strategic use of collaborative tools.</w:t>
+      </w:r>
+    </w:p>
+    <w:p>
+      <w:pPr>
+        <w:pStyle w:val="p2"/>
+        <w:rPr>
+          <w:rFonts w:ascii="Times New Roman" w:hAnsi="Times New Roman"/>
+          <w:sz w:val="24"/>
+          <w:szCs w:val="24"/>
+        </w:rPr>
+      </w:pPr>
+    </w:p>
+    <w:p>
+      <w:pPr>
+        <w:pStyle w:val="p1"/>
+        <w:rPr>
+          <w:rFonts w:ascii="Times New Roman" w:hAnsi="Times New Roman"/>
+          <w:sz w:val="24"/>
+          <w:szCs w:val="24"/>
+        </w:rPr>
+      </w:pPr>
+      <w:r>
+        <w:rPr>
+          <w:rFonts w:ascii="Times New Roman" w:hAnsi="Times New Roman"/>
+          <w:sz w:val="24"/>
+          <w:szCs w:val="24"/>
+        </w:rPr>
+        <w:t>One of the critical tools that underpinned our workflow was Trello, which served as the backbone of our planning and task management processes. From clearly defining project milestones to assigning responsibilities and establishing deadlines, Trello enabled us to maintain organization and focus. By delineating individual tasks, we ensured that each team member had clear ownership of their responsibilities while collectively contributing to the overarching goals of the project.</w:t>
+      </w:r>
+    </w:p>
+    <w:p>
+      <w:pPr>
+        <w:pStyle w:val="p2"/>
+        <w:rPr>
+          <w:rFonts w:ascii="Times New Roman" w:hAnsi="Times New Roman"/>
+          <w:sz w:val="24"/>
+          <w:szCs w:val="24"/>
+        </w:rPr>
+      </w:pPr>
+    </w:p>
+    <w:p>
+      <w:pPr>
+        <w:pStyle w:val="p1"/>
+        <w:rPr>
+          <w:rFonts w:ascii="Times New Roman" w:hAnsi="Times New Roman"/>
+          <w:sz w:val="24"/>
+          <w:szCs w:val="24"/>
+        </w:rPr>
+      </w:pPr>
+      <w:r>
+        <w:rPr>
+          <w:rFonts w:ascii="Times New Roman" w:hAnsi="Times New Roman"/>
+          <w:sz w:val="24"/>
+          <w:szCs w:val="24"/>
+        </w:rPr>
+        <w:t>GitHub was equally instrumental in the success of our project, providing a robust platform for the development, testing, and refinement of our codebase. Through diligent repository management, we avoided code conflicts during merges, ensuring that our repository remained clean, functional, and well-documented. Every contribution was carefully reviewed and integrated with feedback from team members, exemplifying our collaborative synergy even when working remotely.</w:t>
+      </w:r>
+    </w:p>
+    <w:p>
+      <w:pPr>
+        <w:pStyle w:val="p2"/>
+        <w:rPr>
+          <w:rFonts w:ascii="Times New Roman" w:hAnsi="Times New Roman"/>
+          <w:sz w:val="24"/>
+          <w:szCs w:val="24"/>
+        </w:rPr>
+      </w:pPr>
+    </w:p>
+    <w:p>
+      <w:pPr>
+        <w:pStyle w:val="p1"/>
+        <w:rPr>
+          <w:rFonts w:ascii="Times New Roman" w:hAnsi="Times New Roman"/>
+          <w:sz w:val="24"/>
+          <w:szCs w:val="24"/>
+        </w:rPr>
+      </w:pPr>
+      <w:r>
+        <w:rPr>
+          <w:rFonts w:ascii="Times New Roman" w:hAnsi="Times New Roman"/>
+          <w:sz w:val="24"/>
+          <w:szCs w:val="24"/>
+        </w:rPr>
+        <w:t>The project was a testament to the collective efforts and diverse skill sets of the team. Each member brought unique expertise that not only enhanced the quality of the code but also contributed to a technically superior and visually compelling output. Challenges encountered throughout the project were met with a proactive and solution-oriented mindset, fostering an environment of growth and learning.</w:t>
+      </w:r>
+    </w:p>
+    <w:p>
+      <w:pPr>
+        <w:pStyle w:val="p2"/>
+        <w:rPr>
+          <w:rFonts w:ascii="Times New Roman" w:hAnsi="Times New Roman"/>
+          <w:sz w:val="24"/>
+          <w:szCs w:val="24"/>
+        </w:rPr>
+      </w:pPr>
+    </w:p>
+    <w:p>
+      <w:pPr>
+        <w:pStyle w:val="p1"/>
+        <w:rPr>
+          <w:rFonts w:ascii="Times New Roman" w:hAnsi="Times New Roman"/>
+          <w:sz w:val="24"/>
+          <w:szCs w:val="24"/>
+        </w:rPr>
+      </w:pPr>
+      <w:r>
+        <w:rPr>
+          <w:rFonts w:ascii="Times New Roman" w:hAnsi="Times New Roman"/>
+          <w:sz w:val="24"/>
+          <w:szCs w:val="24"/>
+        </w:rPr>
+        <w:t>In summary, this project highlights our ability to balance technical complexity with effective teamwork. It underscores the importance of meticulous planning, clear communication, and a shared commitment to excellence, all of which were pivotal to our success.</w:t>
+      </w:r>
+    </w:p>
+    <w:p>
+      <w:pPr>
+        <w:pStyle w:val="p1"/>
+        <w:rPr>
+          <w:rFonts w:ascii="Times New Roman" w:hAnsi="Times New Roman"/>
+          <w:sz w:val="24"/>
+          <w:szCs w:val="24"/>
+        </w:rPr>
+      </w:pPr>
     </w:p>
     <w:p>
       <w:pPr>
@@ -172,14 +247,12 @@
         </w:rPr>
         <w:t xml:space="preserve">Aligning meetings among team members to </w:t>
       </w:r>
-      <w:proofErr w:type="spellStart"/>
-      <w:r>
-        <w:rPr>
-          <w:rFonts w:ascii="Times New Roman" w:hAnsi="Times New Roman" w:cs="Times New Roman"/>
-        </w:rPr>
-        <w:t>nonexistent</w:t>
-      </w:r>
-      <w:proofErr w:type="spellEnd"/>
+      <w:r>
+        <w:rPr>
+          <w:rFonts w:ascii="Times New Roman" w:hAnsi="Times New Roman" w:cs="Times New Roman"/>
+        </w:rPr>
+        <w:t>non-existent</w:t>
+      </w:r>
       <w:r>
         <w:rPr>
           <w:rFonts w:ascii="Times New Roman" w:hAnsi="Times New Roman" w:cs="Times New Roman"/>
@@ -204,22 +277,7 @@
         <w:rPr>
           <w:rFonts w:ascii="Times New Roman" w:hAnsi="Times New Roman" w:cs="Times New Roman"/>
         </w:rPr>
-        <w:lastRenderedPageBreak/>
-        <w:t xml:space="preserve">Slack, which had been primarily used for tutor communications, could create a whole new layer for communication and support - something that would allow us to get inputs or feedback quickly, clear up doubts, or share updates with tutors. A future vision would expand Slack even more to include asynchronous </w:t>
-      </w:r>
-      <w:proofErr w:type="gramStart"/>
-      <w:r>
-        <w:rPr>
-          <w:rFonts w:ascii="Times New Roman" w:hAnsi="Times New Roman" w:cs="Times New Roman"/>
-        </w:rPr>
-        <w:t>teams</w:t>
-      </w:r>
-      <w:proofErr w:type="gramEnd"/>
-      <w:r>
-        <w:rPr>
-          <w:rFonts w:ascii="Times New Roman" w:hAnsi="Times New Roman" w:cs="Times New Roman"/>
-        </w:rPr>
-        <w:t xml:space="preserve"> discussion or even some shared channels to add another layer of communication with Google Meet, as it would also suffice for some settings.</w:t>
+        <w:t>Slack, which had been primarily used for tutor communications, could create a whole new layer for communication and support - something that would allow us to get inputs or feedback quickly, clear up doubts, or share updates with tutors. A future vision would expand Slack even more to include asynchronous teams discussion or even some shared channels to add another layer of communication with Google Meet, as it would also suffice for some settings.</w:t>
       </w:r>
     </w:p>
     <w:p>
@@ -249,30 +307,14 @@
         <w:rPr>
           <w:rFonts w:ascii="Times New Roman" w:hAnsi="Times New Roman" w:cs="Times New Roman"/>
         </w:rPr>
-        <w:t xml:space="preserve">R programming had one of the </w:t>
-      </w:r>
-      <w:proofErr w:type="gramStart"/>
-      <w:r>
-        <w:rPr>
-          <w:rFonts w:ascii="Times New Roman" w:hAnsi="Times New Roman" w:cs="Times New Roman"/>
-        </w:rPr>
-        <w:t>most steep</w:t>
-      </w:r>
-      <w:proofErr w:type="gramEnd"/>
-      <w:r>
-        <w:rPr>
-          <w:rFonts w:ascii="Times New Roman" w:hAnsi="Times New Roman" w:cs="Times New Roman"/>
-        </w:rPr>
-        <w:t xml:space="preserve"> learning curve, and the visualization libraries posed the most challenge to some of the team members who have been introduced to those tools. It caused a </w:t>
-      </w:r>
-      <w:proofErr w:type="spellStart"/>
-      <w:r>
-        <w:rPr>
-          <w:rFonts w:ascii="Times New Roman" w:hAnsi="Times New Roman" w:cs="Times New Roman"/>
-        </w:rPr>
-        <w:t>slow down</w:t>
-      </w:r>
-      <w:proofErr w:type="spellEnd"/>
+        <w:t xml:space="preserve">R programming had one of the most steep learning curve, and the visualization libraries posed the most challenge to some of the team members who have been introduced to those tools. It caused a </w:t>
+      </w:r>
+      <w:r>
+        <w:rPr>
+          <w:rFonts w:ascii="Times New Roman" w:hAnsi="Times New Roman" w:cs="Times New Roman"/>
+        </w:rPr>
+        <w:t>slowdown</w:t>
+      </w:r>
       <w:r>
         <w:rPr>
           <w:rFonts w:ascii="Times New Roman" w:hAnsi="Times New Roman" w:cs="Times New Roman"/>
@@ -307,21 +349,7 @@
         <w:rPr>
           <w:rFonts w:ascii="Times New Roman" w:hAnsi="Times New Roman" w:cs="Times New Roman"/>
         </w:rPr>
-        <w:t xml:space="preserve">GitHub was a very helpful tool to work with in getting the project repository well organized yet commit documentation had some inconsistencies leading to some confuse in it at times. As a team, we were able to take full advantage of GitHub for version control. However, some commit messages </w:t>
-      </w:r>
-      <w:proofErr w:type="gramStart"/>
-      <w:r>
-        <w:rPr>
-          <w:rFonts w:ascii="Times New Roman" w:hAnsi="Times New Roman" w:cs="Times New Roman"/>
-        </w:rPr>
-        <w:t>actually did</w:t>
-      </w:r>
-      <w:proofErr w:type="gramEnd"/>
-      <w:r>
-        <w:rPr>
-          <w:rFonts w:ascii="Times New Roman" w:hAnsi="Times New Roman" w:cs="Times New Roman"/>
-        </w:rPr>
-        <w:t xml:space="preserve"> not contain sufficient detail about the reasons for making those changes or the context of those edits that makes code review painful. Clear and comprehensive guidelines focused on writing commit messages would better clarify and trace changes</w:t>
+        <w:t>GitHub was a very helpful tool to work with in getting the project repository well organized yet commit documentation had some inconsistencies leading to some confuse in it at times. As a team, we were able to take full advantage of GitHub for version control. However, some commit messages actually did not contain sufficient detail about the reasons for making those changes or the context of those edits that makes code review painful. Clear and comprehensive guidelines focused on writing commit messages would better clarify and trace changes</w:t>
       </w:r>
       <w:r>
         <w:rPr>
@@ -370,21 +398,7 @@
         <w:rPr>
           <w:rFonts w:ascii="Times New Roman" w:hAnsi="Times New Roman" w:cs="Times New Roman"/>
         </w:rPr>
-        <w:t xml:space="preserve">Some delays were caused by unknown bugs and integration troubles most especially during code contributions merging of bits. Such delays were fairly resolved without them majoring on the overall timeline using collaborative problem solving. Timely communication and decision-making were further strengthened </w:t>
-      </w:r>
-      <w:proofErr w:type="gramStart"/>
-      <w:r>
-        <w:rPr>
-          <w:rFonts w:ascii="Times New Roman" w:hAnsi="Times New Roman" w:cs="Times New Roman"/>
-        </w:rPr>
-        <w:t>by the use of</w:t>
-      </w:r>
-      <w:proofErr w:type="gramEnd"/>
-      <w:r>
-        <w:rPr>
-          <w:rFonts w:ascii="Times New Roman" w:hAnsi="Times New Roman" w:cs="Times New Roman"/>
-        </w:rPr>
-        <w:t xml:space="preserve"> Google Meet. We could certainly use a buffer period in future projects to enhance flexibility and fortify the team even better in managing its time.</w:t>
+        <w:t>Some delays were caused by unknown bugs and integration troubles most especially during code contributions merging of bits. Such delays were fairly resolved without them majoring on the overall timeline using collaborative problem solving. Timely communication and decision-making were further strengthened by the use of Google Meet. We could certainly use a buffer period in future projects to enhance flexibility and fortify the team even better in managing its time.</w:t>
       </w:r>
     </w:p>
     <w:p>
@@ -417,49 +431,61 @@
           <w:b/>
           <w:bCs/>
         </w:rPr>
-        <w:lastRenderedPageBreak/>
         <w:t>1.4 Project’s Overall Judgement</w:t>
       </w:r>
     </w:p>
     <w:p>
       <w:pPr>
-        <w:rPr>
-          <w:rFonts w:ascii="Times New Roman" w:hAnsi="Times New Roman" w:cs="Times New Roman"/>
-        </w:rPr>
-      </w:pPr>
-      <w:r>
-        <w:rPr>
-          <w:rFonts w:ascii="Times New Roman" w:hAnsi="Times New Roman" w:cs="Times New Roman"/>
-        </w:rPr>
-        <w:t xml:space="preserve">This project met </w:t>
-      </w:r>
-      <w:proofErr w:type="gramStart"/>
-      <w:r>
-        <w:rPr>
-          <w:rFonts w:ascii="Times New Roman" w:hAnsi="Times New Roman" w:cs="Times New Roman"/>
-        </w:rPr>
-        <w:t>all of</w:t>
-      </w:r>
-      <w:proofErr w:type="gramEnd"/>
-      <w:r>
-        <w:rPr>
-          <w:rFonts w:ascii="Times New Roman" w:hAnsi="Times New Roman" w:cs="Times New Roman"/>
-        </w:rPr>
-        <w:t xml:space="preserve"> its goals and produced valuable research outputs with striking visualizations. The R program that we created is not only functional but also user-friendly, and it solves the visualization problem effectively and precisely. The visual output narrates the data meaningfully while showcasing the team's technical excellence and commitment to quality.</w:t>
-      </w:r>
-    </w:p>
-    <w:p>
-      <w:pPr>
-        <w:rPr>
-          <w:rFonts w:ascii="Times New Roman" w:hAnsi="Times New Roman" w:cs="Times New Roman"/>
-        </w:rPr>
-      </w:pPr>
-      <w:r>
-        <w:rPr>
-          <w:rFonts w:ascii="Times New Roman" w:hAnsi="Times New Roman" w:cs="Times New Roman"/>
-        </w:rPr>
-        <w:t>Teamwork and effective collaboration tools made significant contributions to the project's success. Trello structured the planning and the tasks; GitHub provided seamless version control and integration of contributions. Together with proactive face-to-face communication through Google Meet, these tools enabled us to remain coordinated and productive throughout the project. The output is, therefore, cohesive and technically brilliant, as well as efficient in collaborative work.</w:t>
-      </w:r>
+        <w:pStyle w:val="p1"/>
+        <w:rPr>
+          <w:rFonts w:ascii="Times New Roman" w:hAnsi="Times New Roman"/>
+          <w:sz w:val="24"/>
+          <w:szCs w:val="24"/>
+        </w:rPr>
+      </w:pPr>
+      <w:r>
+        <w:rPr>
+          <w:rFonts w:ascii="Times New Roman" w:hAnsi="Times New Roman"/>
+          <w:sz w:val="24"/>
+          <w:szCs w:val="24"/>
+        </w:rPr>
+        <w:t>This project successfully achieved all its objectives, delivering valuable research outputs characterized by striking visualizations. The R program we developed is not only highly functional but also user-friendly, effectively and precisely addressing the identified visualization challenges. The visual outputs provide meaningful interpretations of the data while exemplifying the team’s technical expertise and commitment to excellence.</w:t>
+      </w:r>
+    </w:p>
+    <w:p>
+      <w:pPr>
+        <w:pStyle w:val="p2"/>
+        <w:rPr>
+          <w:rFonts w:ascii="Times New Roman" w:hAnsi="Times New Roman"/>
+          <w:sz w:val="24"/>
+          <w:szCs w:val="24"/>
+        </w:rPr>
+      </w:pPr>
+    </w:p>
+    <w:p>
+      <w:pPr>
+        <w:pStyle w:val="p1"/>
+        <w:rPr>
+          <w:rFonts w:ascii="Times New Roman" w:hAnsi="Times New Roman"/>
+          <w:sz w:val="24"/>
+          <w:szCs w:val="24"/>
+        </w:rPr>
+      </w:pPr>
+      <w:r>
+        <w:rPr>
+          <w:rFonts w:ascii="Times New Roman" w:hAnsi="Times New Roman"/>
+          <w:sz w:val="24"/>
+          <w:szCs w:val="24"/>
+        </w:rPr>
+        <w:t>The success of this project was largely driven by teamwork and the strategic use of collaboration tools. Trello provided a structured framework for planning and task management, while GitHub facilitated seamless version control and efficient integration of contributions. These tools, complemented by proactive communication through Google Meet, ensured consistent coordination and productivity throughout the project’s lifecycle. As a result, the final output is cohesive, technically robust, and a testament to both the team’s collaborative efforts and the efficiency of the workflow.</w:t>
+      </w:r>
+    </w:p>
+    <w:p>
+      <w:pPr>
+        <w:rPr>
+          <w:rFonts w:ascii="Times New Roman" w:hAnsi="Times New Roman" w:cs="Times New Roman"/>
+        </w:rPr>
+      </w:pPr>
     </w:p>
     <w:sectPr>
       <w:pgSz w:w="11906" w:h="16838"/>
@@ -1074,6 +1100,7 @@
   <w:style w:type="character" w:default="1" w:styleId="DefaultParagraphFont">
     <w:name w:val="Default Paragraph Font"/>
     <w:uiPriority w:val="1"/>
+    <w:semiHidden/>
     <w:unhideWhenUsed/>
   </w:style>
   <w:style w:type="table" w:default="1" w:styleId="TableNormal">
@@ -1385,6 +1412,40 @@
       <w:smallCaps/>
       <w:color w:val="0F4761" w:themeColor="accent1" w:themeShade="BF"/>
       <w:spacing w:val="5"/>
+    </w:rPr>
+  </w:style>
+  <w:style w:type="paragraph" w:customStyle="1" w:styleId="p1">
+    <w:name w:val="p1"/>
+    <w:basedOn w:val="Normal"/>
+    <w:rsid w:val="006600FF"/>
+    <w:pPr>
+      <w:spacing w:after="0" w:line="240" w:lineRule="auto"/>
+    </w:pPr>
+    <w:rPr>
+      <w:rFonts w:ascii=".AppleSystemUIFont" w:eastAsia="Times New Roman" w:hAnsi=".AppleSystemUIFont" w:cs="Times New Roman"/>
+      <w:color w:val="0E0E0E"/>
+      <w:kern w:val="0"/>
+      <w:sz w:val="21"/>
+      <w:szCs w:val="21"/>
+      <w:lang w:val="en-GB" w:eastAsia="en-GB"/>
+      <w14:ligatures w14:val="none"/>
+    </w:rPr>
+  </w:style>
+  <w:style w:type="paragraph" w:customStyle="1" w:styleId="p2">
+    <w:name w:val="p2"/>
+    <w:basedOn w:val="Normal"/>
+    <w:rsid w:val="006600FF"/>
+    <w:pPr>
+      <w:spacing w:after="0" w:line="240" w:lineRule="auto"/>
+    </w:pPr>
+    <w:rPr>
+      <w:rFonts w:ascii=".AppleSystemUIFont" w:eastAsia="Times New Roman" w:hAnsi=".AppleSystemUIFont" w:cs="Times New Roman"/>
+      <w:color w:val="0E0E0E"/>
+      <w:kern w:val="0"/>
+      <w:sz w:val="21"/>
+      <w:szCs w:val="21"/>
+      <w:lang w:val="en-GB" w:eastAsia="en-GB"/>
+      <w14:ligatures w14:val="none"/>
     </w:rPr>
   </w:style>
 </w:styles>

</xml_diff>

<commit_message>
Evaluation word count reduced
</commit_message>
<xml_diff>
--- a/report/Evaluation.docx
+++ b/report/Evaluation.docx
@@ -41,148 +41,31 @@
           <w:sz w:val="28"/>
           <w:szCs w:val="28"/>
         </w:rPr>
-        <w:t>1.1 What Went Well</w:t>
+        <w:t>5</w:t>
+      </w:r>
+      <w:r>
+        <w:rPr>
+          <w:rFonts w:ascii="Times New Roman" w:hAnsi="Times New Roman" w:cs="Times New Roman"/>
+          <w:b/>
+          <w:bCs/>
+          <w:sz w:val="28"/>
+          <w:szCs w:val="28"/>
+        </w:rPr>
+        <w:t>.1 What Went Well</w:t>
       </w:r>
     </w:p>
     <w:p>
       <w:pPr>
-        <w:pStyle w:val="p1"/>
-        <w:rPr>
-          <w:rFonts w:ascii="Times New Roman" w:hAnsi="Times New Roman"/>
-          <w:sz w:val="24"/>
-          <w:szCs w:val="24"/>
+        <w:rPr>
+          <w:rFonts w:ascii="Times New Roman" w:hAnsi="Times New Roman" w:cs="Times New Roman"/>
         </w:rPr>
       </w:pPr>
       <w:r>
         <w:rPr>
-          <w:rFonts w:ascii="Times New Roman" w:hAnsi="Times New Roman"/>
-          <w:sz w:val="24"/>
-          <w:szCs w:val="24"/>
-        </w:rPr>
-        <w:t>Our team has achieved significant milestones in collaborative research projects, particularly in leveraging R programming to address data visualization challenges. Despite the potential challenges posed by differing laboratory schedules, effective communication and coordination were seamlessly achieved through meticulous planning and the strategic use of collaborative tools.</w:t>
+          <w:rFonts w:ascii="Times New Roman" w:hAnsi="Times New Roman" w:cs="Times New Roman"/>
+        </w:rPr>
+        <w:t>Our teams have been excellent in solving challenges with data visualization done using R programming. Lab schedule conflicts presented a lot of planning involved and tools such as Trello and GitHub came in handy. Trello kept accountability and task management clear. GitHub was used to manage repositories for seamless collaboration. Each member's unique skills contributed to the quality of the project while the team tackled challenges with a growth mindset. It is the project that shows the right balance of technical complexity and teamwork-the success of planning and shared commitment.</w:t>
       </w:r>
-    </w:p>
-    <w:p>
-      <w:pPr>
-        <w:pStyle w:val="p2"/>
-        <w:rPr>
-          <w:rFonts w:ascii="Times New Roman" w:hAnsi="Times New Roman"/>
-          <w:sz w:val="24"/>
-          <w:szCs w:val="24"/>
-        </w:rPr>
-      </w:pPr>
-    </w:p>
-    <w:p>
-      <w:pPr>
-        <w:pStyle w:val="p1"/>
-        <w:rPr>
-          <w:rFonts w:ascii="Times New Roman" w:hAnsi="Times New Roman"/>
-          <w:sz w:val="24"/>
-          <w:szCs w:val="24"/>
-        </w:rPr>
-      </w:pPr>
-      <w:r>
-        <w:rPr>
-          <w:rFonts w:ascii="Times New Roman" w:hAnsi="Times New Roman"/>
-          <w:sz w:val="24"/>
-          <w:szCs w:val="24"/>
-        </w:rPr>
-        <w:t>One of the critical tools that underpinned our workflow was Trello, which served as the backbone of our planning and task management processes. From clearly defining project milestones to assigning responsibilities and establishing deadlines, Trello enabled us to maintain organization and focus. By delineating individual tasks, we ensured that each team member had clear ownership of their responsibilities while collectively contributing to the overarching goals of the project.</w:t>
-      </w:r>
-    </w:p>
-    <w:p>
-      <w:pPr>
-        <w:pStyle w:val="p2"/>
-        <w:rPr>
-          <w:rFonts w:ascii="Times New Roman" w:hAnsi="Times New Roman"/>
-          <w:sz w:val="24"/>
-          <w:szCs w:val="24"/>
-        </w:rPr>
-      </w:pPr>
-    </w:p>
-    <w:p>
-      <w:pPr>
-        <w:pStyle w:val="p1"/>
-        <w:rPr>
-          <w:rFonts w:ascii="Times New Roman" w:hAnsi="Times New Roman"/>
-          <w:sz w:val="24"/>
-          <w:szCs w:val="24"/>
-        </w:rPr>
-      </w:pPr>
-      <w:r>
-        <w:rPr>
-          <w:rFonts w:ascii="Times New Roman" w:hAnsi="Times New Roman"/>
-          <w:sz w:val="24"/>
-          <w:szCs w:val="24"/>
-        </w:rPr>
-        <w:t>GitHub was equally instrumental in the success of our project, providing a robust platform for the development, testing, and refinement of our codebase. Through diligent repository management, we avoided code conflicts during merges, ensuring that our repository remained clean, functional, and well-documented. Every contribution was carefully reviewed and integrated with feedback from team members, exemplifying our collaborative synergy even when working remotely.</w:t>
-      </w:r>
-    </w:p>
-    <w:p>
-      <w:pPr>
-        <w:pStyle w:val="p2"/>
-        <w:rPr>
-          <w:rFonts w:ascii="Times New Roman" w:hAnsi="Times New Roman"/>
-          <w:sz w:val="24"/>
-          <w:szCs w:val="24"/>
-        </w:rPr>
-      </w:pPr>
-    </w:p>
-    <w:p>
-      <w:pPr>
-        <w:pStyle w:val="p1"/>
-        <w:rPr>
-          <w:rFonts w:ascii="Times New Roman" w:hAnsi="Times New Roman"/>
-          <w:sz w:val="24"/>
-          <w:szCs w:val="24"/>
-        </w:rPr>
-      </w:pPr>
-      <w:r>
-        <w:rPr>
-          <w:rFonts w:ascii="Times New Roman" w:hAnsi="Times New Roman"/>
-          <w:sz w:val="24"/>
-          <w:szCs w:val="24"/>
-        </w:rPr>
-        <w:t>The project was a testament to the collective efforts and diverse skill sets of the team. Each member brought unique expertise that not only enhanced the quality of the code but also contributed to a technically superior and visually compelling output. Challenges encountered throughout the project were met with a proactive and solution-oriented mindset, fostering an environment of growth and learning.</w:t>
-      </w:r>
-    </w:p>
-    <w:p>
-      <w:pPr>
-        <w:pStyle w:val="p2"/>
-        <w:rPr>
-          <w:rFonts w:ascii="Times New Roman" w:hAnsi="Times New Roman"/>
-          <w:sz w:val="24"/>
-          <w:szCs w:val="24"/>
-        </w:rPr>
-      </w:pPr>
-    </w:p>
-    <w:p>
-      <w:pPr>
-        <w:pStyle w:val="p1"/>
-        <w:rPr>
-          <w:rFonts w:ascii="Times New Roman" w:hAnsi="Times New Roman"/>
-          <w:sz w:val="24"/>
-          <w:szCs w:val="24"/>
-        </w:rPr>
-      </w:pPr>
-      <w:r>
-        <w:rPr>
-          <w:rFonts w:ascii="Times New Roman" w:hAnsi="Times New Roman"/>
-          <w:sz w:val="24"/>
-          <w:szCs w:val="24"/>
-        </w:rPr>
-        <w:t>In summary, this project highlights our ability to balance technical complexity with effective teamwork. It underscores the importance of meticulous planning, clear communication, and a shared commitment to excellence, all of which were pivotal to our success.</w:t>
-      </w:r>
-    </w:p>
-    <w:p>
-      <w:pPr>
-        <w:pStyle w:val="p1"/>
-        <w:rPr>
-          <w:rFonts w:ascii="Times New Roman" w:hAnsi="Times New Roman"/>
-          <w:sz w:val="24"/>
-          <w:szCs w:val="24"/>
-        </w:rPr>
-      </w:pPr>
     </w:p>
     <w:p>
       <w:pPr>
@@ -215,147 +98,7 @@
         <w:rPr>
           <w:rFonts w:ascii="Times New Roman" w:hAnsi="Times New Roman" w:cs="Times New Roman"/>
         </w:rPr>
-        <w:t>While the project overall ended up as a good success story, certain points surely provided an avenue for improvement:</w:t>
-      </w:r>
-    </w:p>
-    <w:p>
-      <w:pPr>
-        <w:rPr>
-          <w:rFonts w:ascii="Times New Roman" w:hAnsi="Times New Roman" w:cs="Times New Roman"/>
-          <w:b/>
-          <w:bCs/>
-        </w:rPr>
-      </w:pPr>
-      <w:r>
-        <w:rPr>
-          <w:rFonts w:ascii="Times New Roman" w:hAnsi="Times New Roman" w:cs="Times New Roman"/>
-          <w:b/>
-          <w:bCs/>
-        </w:rPr>
-        <w:t>Time Conflicts</w:t>
-      </w:r>
-    </w:p>
-    <w:p>
-      <w:pPr>
-        <w:rPr>
-          <w:rFonts w:ascii="Times New Roman" w:hAnsi="Times New Roman" w:cs="Times New Roman"/>
-        </w:rPr>
-      </w:pPr>
-      <w:r>
-        <w:rPr>
-          <w:rFonts w:ascii="Times New Roman" w:hAnsi="Times New Roman" w:cs="Times New Roman"/>
-        </w:rPr>
-        <w:t xml:space="preserve">Aligning meetings among team members to </w:t>
-      </w:r>
-      <w:r>
-        <w:rPr>
-          <w:rFonts w:ascii="Times New Roman" w:hAnsi="Times New Roman" w:cs="Times New Roman"/>
-        </w:rPr>
-        <w:t>non-existent</w:t>
-      </w:r>
-      <w:r>
-        <w:rPr>
-          <w:rFonts w:ascii="Times New Roman" w:hAnsi="Times New Roman" w:cs="Times New Roman"/>
-        </w:rPr>
-        <w:t xml:space="preserve"> lab hours would remain one of the greatest challenges. However, most of this was bridged by the virtual discussions held within Google Meet. That flexibility with using virtual meetings made possible scenarios where team members could connect from different locations and discuss critical aspects of the project. It might still be quite little with time overlaps, making some final decisions slow. In future projects, we may augment this system even further to help bring everyone up to speed by recording the Google Meet sessions for those not present, or by centralizing shared documentation on meeting notes. </w:t>
-      </w:r>
-    </w:p>
-    <w:p>
-      <w:pPr>
-        <w:rPr>
-          <w:rFonts w:ascii="Times New Roman" w:hAnsi="Times New Roman" w:cs="Times New Roman"/>
-        </w:rPr>
-      </w:pPr>
-    </w:p>
-    <w:p>
-      <w:pPr>
-        <w:rPr>
-          <w:rFonts w:ascii="Times New Roman" w:hAnsi="Times New Roman" w:cs="Times New Roman"/>
-        </w:rPr>
-      </w:pPr>
-      <w:r>
-        <w:rPr>
-          <w:rFonts w:ascii="Times New Roman" w:hAnsi="Times New Roman" w:cs="Times New Roman"/>
-        </w:rPr>
-        <w:t>Slack, which had been primarily used for tutor communications, could create a whole new layer for communication and support - something that would allow us to get inputs or feedback quickly, clear up doubts, or share updates with tutors. A future vision would expand Slack even more to include asynchronous teams discussion or even some shared channels to add another layer of communication with Google Meet, as it would also suffice for some settings.</w:t>
-      </w:r>
-    </w:p>
-    <w:p>
-      <w:pPr>
-        <w:rPr>
-          <w:rFonts w:ascii="Times New Roman" w:hAnsi="Times New Roman" w:cs="Times New Roman"/>
-          <w:b/>
-          <w:bCs/>
-        </w:rPr>
-      </w:pPr>
-      <w:r>
-        <w:rPr>
-          <w:rFonts w:ascii="Times New Roman" w:hAnsi="Times New Roman" w:cs="Times New Roman"/>
-          <w:b/>
-          <w:bCs/>
-        </w:rPr>
-        <w:t xml:space="preserve">Initial Learning Curve </w:t>
-      </w:r>
-    </w:p>
-    <w:p>
-      <w:pPr>
-        <w:rPr>
-          <w:rFonts w:ascii="Times New Roman" w:hAnsi="Times New Roman" w:cs="Times New Roman"/>
-        </w:rPr>
-      </w:pPr>
-      <w:r>
-        <w:rPr>
-          <w:rFonts w:ascii="Times New Roman" w:hAnsi="Times New Roman" w:cs="Times New Roman"/>
-        </w:rPr>
-        <w:t xml:space="preserve">R programming had one of the most steep learning curve, and the visualization libraries posed the most challenge to some of the team members who have been introduced to those tools. It caused a </w:t>
-      </w:r>
-      <w:r>
-        <w:rPr>
-          <w:rFonts w:ascii="Times New Roman" w:hAnsi="Times New Roman" w:cs="Times New Roman"/>
-        </w:rPr>
-        <w:t>slowdown</w:t>
-      </w:r>
-      <w:r>
-        <w:rPr>
-          <w:rFonts w:ascii="Times New Roman" w:hAnsi="Times New Roman" w:cs="Times New Roman"/>
-        </w:rPr>
-        <w:t>, even though, like magic, the group eventually adapted through personal efforts and support from the colleagues. The tutors on Slack helped to address many technical queries, but it could have been more proactive in addressing the learning curve with dedicated workshops or collaborative coding sessions scheduled earlier into the timeline of the project. Curated resources such as an already gathered collection of tutorials and documentation shared in team meetings or on Slack would form another effective basis for building confidence among the members.</w:t>
-      </w:r>
-    </w:p>
-    <w:p>
-      <w:pPr>
-        <w:rPr>
-          <w:rFonts w:ascii="Times New Roman" w:hAnsi="Times New Roman" w:cs="Times New Roman"/>
-          <w:b/>
-          <w:bCs/>
-        </w:rPr>
-      </w:pPr>
-      <w:r>
-        <w:rPr>
-          <w:rFonts w:ascii="Times New Roman" w:hAnsi="Times New Roman" w:cs="Times New Roman"/>
-          <w:b/>
-          <w:bCs/>
-        </w:rPr>
-        <w:t>Commit Documentation</w:t>
-      </w:r>
-    </w:p>
-    <w:p>
-      <w:pPr>
-        <w:rPr>
-          <w:rFonts w:ascii="Times New Roman" w:hAnsi="Times New Roman" w:cs="Times New Roman"/>
-        </w:rPr>
-      </w:pPr>
-      <w:r>
-        <w:rPr>
-          <w:rFonts w:ascii="Times New Roman" w:hAnsi="Times New Roman" w:cs="Times New Roman"/>
-        </w:rPr>
-        <w:t>GitHub was a very helpful tool to work with in getting the project repository well organized yet commit documentation had some inconsistencies leading to some confuse in it at times. As a team, we were able to take full advantage of GitHub for version control. However, some commit messages actually did not contain sufficient detail about the reasons for making those changes or the context of those edits that makes code review painful. Clear and comprehensive guidelines focused on writing commit messages would better clarify and trace changes</w:t>
-      </w:r>
-      <w:r>
-        <w:rPr>
-          <w:rFonts w:ascii="Times New Roman" w:hAnsi="Times New Roman" w:cs="Times New Roman"/>
-        </w:rPr>
-        <w:t>.</w:t>
+        <w:t>Time conflicts hindered scheduling, despite virtual meetings on Google Meet. Recording sessions and centralizing meeting notes could improve efficiency. Expanding Slack beyond tutor communication to include team discussions and shared channels would streamline updates and feedback. R programming’s steep learning curve slowed progress; earlier workshops, curated resources, and collaborative coding sessions could ease adaptation. Lastly, inconsistent GitHub commit messages caused confusion; clearer guidelines for detailed commit documentation would improve code review and traceability.</w:t>
       </w:r>
     </w:p>
     <w:p>
@@ -385,37 +128,8 @@
         <w:rPr>
           <w:rFonts w:ascii="Times New Roman" w:hAnsi="Times New Roman" w:cs="Times New Roman"/>
         </w:rPr>
-        <w:t>Our team exercised an excellent manage of time by following the project schedule and milestone achievement dates. The Trello boards which were effective for distributing tasks, clarifying roles, and setting deliverable deadlines were systematic so that all remained on the same page, notwithstanding the differences in the lab schedule. Updates and task watching on the Trello platform gave everyone accountability and shared transparency as we organized ourselves toward our targeted goals.</w:t>
+        <w:t>The phases of data collection, visualization, and testing broke the project into smaller bits, which made it possible for the team to manage time optimally. Trello and GitHub took care of efficient task-tracking and collaborative efforts and combined with regular updates and flexible meetings to ensure that progress continues. Although there were some minor last-minute bug fixes, all the milestones were met in time through persistent hard work and good teamwork.</w:t>
       </w:r>
-    </w:p>
-    <w:p>
-      <w:pPr>
-        <w:rPr>
-          <w:rFonts w:ascii="Times New Roman" w:hAnsi="Times New Roman" w:cs="Times New Roman"/>
-        </w:rPr>
-      </w:pPr>
-      <w:r>
-        <w:rPr>
-          <w:rFonts w:ascii="Times New Roman" w:hAnsi="Times New Roman" w:cs="Times New Roman"/>
-        </w:rPr>
-        <w:t>Some delays were caused by unknown bugs and integration troubles most especially during code contributions merging of bits. Such delays were fairly resolved without them majoring on the overall timeline using collaborative problem solving. Timely communication and decision-making were further strengthened by the use of Google Meet. We could certainly use a buffer period in future projects to enhance flexibility and fortify the team even better in managing its time.</w:t>
-      </w:r>
-    </w:p>
-    <w:p>
-      <w:pPr>
-        <w:rPr>
-          <w:rFonts w:ascii="Times New Roman" w:hAnsi="Times New Roman" w:cs="Times New Roman"/>
-        </w:rPr>
-      </w:pPr>
-    </w:p>
-    <w:p>
-      <w:pPr>
-        <w:rPr>
-          <w:rFonts w:ascii="Times New Roman" w:hAnsi="Times New Roman" w:cs="Times New Roman"/>
-          <w:b/>
-          <w:bCs/>
-        </w:rPr>
-      </w:pPr>
     </w:p>
     <w:p>
       <w:pPr>
@@ -436,56 +150,16 @@
     </w:p>
     <w:p>
       <w:pPr>
-        <w:pStyle w:val="p1"/>
-        <w:rPr>
-          <w:rFonts w:ascii="Times New Roman" w:hAnsi="Times New Roman"/>
-          <w:sz w:val="24"/>
-          <w:szCs w:val="24"/>
+        <w:rPr>
+          <w:rFonts w:ascii="Times New Roman" w:hAnsi="Times New Roman" w:cs="Times New Roman"/>
         </w:rPr>
       </w:pPr>
       <w:r>
         <w:rPr>
-          <w:rFonts w:ascii="Times New Roman" w:hAnsi="Times New Roman"/>
-          <w:sz w:val="24"/>
-          <w:szCs w:val="24"/>
-        </w:rPr>
-        <w:t>This project successfully achieved all its objectives, delivering valuable research outputs characterized by striking visualizations. The R program we developed is not only highly functional but also user-friendly, effectively and precisely addressing the identified visualization challenges. The visual outputs provide meaningful interpretations of the data while exemplifying the team’s technical expertise and commitment to excellence.</w:t>
+          <w:rFonts w:ascii="Times New Roman" w:hAnsi="Times New Roman" w:cs="Times New Roman"/>
+        </w:rPr>
+        <w:t>The project reached its milestones by realizing effective visualisation of results from a well-functioning user-friendly R program that addressed the problem efficiently. Trello and GitHub have also made a significant contribution to task management and collaborative undertaking between members, while proactive communication via Google Meet was instrumental in effective coordination. It is clear from the output: technical excellence, collaborative teamwork, and positive commitment to the quality process right through.</w:t>
       </w:r>
-    </w:p>
-    <w:p>
-      <w:pPr>
-        <w:pStyle w:val="p2"/>
-        <w:rPr>
-          <w:rFonts w:ascii="Times New Roman" w:hAnsi="Times New Roman"/>
-          <w:sz w:val="24"/>
-          <w:szCs w:val="24"/>
-        </w:rPr>
-      </w:pPr>
-    </w:p>
-    <w:p>
-      <w:pPr>
-        <w:pStyle w:val="p1"/>
-        <w:rPr>
-          <w:rFonts w:ascii="Times New Roman" w:hAnsi="Times New Roman"/>
-          <w:sz w:val="24"/>
-          <w:szCs w:val="24"/>
-        </w:rPr>
-      </w:pPr>
-      <w:r>
-        <w:rPr>
-          <w:rFonts w:ascii="Times New Roman" w:hAnsi="Times New Roman"/>
-          <w:sz w:val="24"/>
-          <w:szCs w:val="24"/>
-        </w:rPr>
-        <w:t>The success of this project was largely driven by teamwork and the strategic use of collaboration tools. Trello provided a structured framework for planning and task management, while GitHub facilitated seamless version control and efficient integration of contributions. These tools, complemented by proactive communication through Google Meet, ensured consistent coordination and productivity throughout the project’s lifecycle. As a result, the final output is cohesive, technically robust, and a testament to both the team’s collaborative efforts and the efficiency of the workflow.</w:t>
-      </w:r>
-    </w:p>
-    <w:p>
-      <w:pPr>
-        <w:rPr>
-          <w:rFonts w:ascii="Times New Roman" w:hAnsi="Times New Roman" w:cs="Times New Roman"/>
-        </w:rPr>
-      </w:pPr>
     </w:p>
     <w:sectPr>
       <w:pgSz w:w="11906" w:h="16838"/>
@@ -1100,7 +774,6 @@
   <w:style w:type="character" w:default="1" w:styleId="DefaultParagraphFont">
     <w:name w:val="Default Paragraph Font"/>
     <w:uiPriority w:val="1"/>
-    <w:semiHidden/>
     <w:unhideWhenUsed/>
   </w:style>
   <w:style w:type="table" w:default="1" w:styleId="TableNormal">
@@ -1412,40 +1085,6 @@
       <w:smallCaps/>
       <w:color w:val="0F4761" w:themeColor="accent1" w:themeShade="BF"/>
       <w:spacing w:val="5"/>
-    </w:rPr>
-  </w:style>
-  <w:style w:type="paragraph" w:customStyle="1" w:styleId="p1">
-    <w:name w:val="p1"/>
-    <w:basedOn w:val="Normal"/>
-    <w:rsid w:val="006600FF"/>
-    <w:pPr>
-      <w:spacing w:after="0" w:line="240" w:lineRule="auto"/>
-    </w:pPr>
-    <w:rPr>
-      <w:rFonts w:ascii=".AppleSystemUIFont" w:eastAsia="Times New Roman" w:hAnsi=".AppleSystemUIFont" w:cs="Times New Roman"/>
-      <w:color w:val="0E0E0E"/>
-      <w:kern w:val="0"/>
-      <w:sz w:val="21"/>
-      <w:szCs w:val="21"/>
-      <w:lang w:val="en-GB" w:eastAsia="en-GB"/>
-      <w14:ligatures w14:val="none"/>
-    </w:rPr>
-  </w:style>
-  <w:style w:type="paragraph" w:customStyle="1" w:styleId="p2">
-    <w:name w:val="p2"/>
-    <w:basedOn w:val="Normal"/>
-    <w:rsid w:val="006600FF"/>
-    <w:pPr>
-      <w:spacing w:after="0" w:line="240" w:lineRule="auto"/>
-    </w:pPr>
-    <w:rPr>
-      <w:rFonts w:ascii=".AppleSystemUIFont" w:eastAsia="Times New Roman" w:hAnsi=".AppleSystemUIFont" w:cs="Times New Roman"/>
-      <w:color w:val="0E0E0E"/>
-      <w:kern w:val="0"/>
-      <w:sz w:val="21"/>
-      <w:szCs w:val="21"/>
-      <w:lang w:val="en-GB" w:eastAsia="en-GB"/>
-      <w14:ligatures w14:val="none"/>
     </w:rPr>
   </w:style>
 </w:styles>

</xml_diff>